<commit_message>
jy2945 commit 14 - debug and cleaning the file
</commit_message>
<xml_diff>
--- a/Your Restaurant.docx
+++ b/Your Restaurant.docx
@@ -15,7 +15,7 @@
         <w:pStyle w:val="IntenseQuote"/>
       </w:pPr>
       <w:r>
-        <w:t xml:space="preserve">                                              Aunt Jake's</w:t>
+        <w:t xml:space="preserve">                                              Da Gennaro</w:t>
       </w:r>
     </w:p>
     <w:p>
@@ -23,7 +23,7 @@
         <w:pStyle w:val="ListBullet"/>
       </w:pPr>
       <w:r>
-        <w:t>Contact number: +16468580470</w:t>
+        <w:t>Contact number: +12124313934</w:t>
       </w:r>
     </w:p>
     <w:p>
@@ -31,7 +31,7 @@
         <w:pStyle w:val="ListBullet"/>
       </w:pPr>
       <w:r>
-        <w:t>Address: ['149 Mulberry St', 'New York, NY 10013']</w:t>
+        <w:t>Address: ['129 Mulberry St', 'New York, NY 10013']</w:t>
       </w:r>
     </w:p>
     <w:p>
@@ -39,7 +39,7 @@
         <w:pStyle w:val="ListBullet"/>
       </w:pPr>
       <w:r>
-        <w:t>Consumers' favorite: [('Ahi Tower', '$25.00'), ('Uni', '$12.00'), ('Set B Sushi Set', '$69.00')]</w:t>
+        <w:t>Consumers' favorite: [('Rigatoni Alla Vodka', '$19.00'), ('Margherita Pizza', '$18.00'), ('Fettuccine Alfredo with Chicken Lunch', '$14.95')]</w:t>
       </w:r>
     </w:p>
     <w:p>
@@ -120,7 +120,7 @@
         <w:pStyle w:val="ListBullet"/>
       </w:pPr>
       <w:r>
-        <w:t>Sapori D'Italia</w:t>
+        <w:t>Gelso &amp; Grand</w:t>
       </w:r>
     </w:p>
     <w:sectPr>

</xml_diff>